<commit_message>
noch ein wenig Ausarbeitungs-Stuff
erwarte nicht zu viel
</commit_message>
<xml_diff>
--- a/Dokumentation/Ausarbeitung Niclas.docx
+++ b/Dokumentation/Ausarbeitung Niclas.docx
@@ -88,9 +88,14 @@
         </w:rPr>
         <w:t xml:space="preserve">2.2) </w:t>
       </w:r>
-      <w:r>
+      <w:proofErr w:type="spellStart"/>
+      <w:r>
+        <w:rPr>
+          <w:lang w:val="en-US"/>
+        </w:rPr>
         <w:t>Projektressourcen</w:t>
       </w:r>
+      <w:proofErr w:type="spellEnd"/>
     </w:p>
     <w:p>
       <w:pPr>
@@ -463,13 +468,7 @@
         <w:t>.</w:t>
       </w:r>
       <w:r>
-        <w:t xml:space="preserve"> Der Bildschirm soll nicht einfach nur ein statisches Bild anzeigen, sondern es soll auch einen Ankündigungstext</w:t>
-      </w:r>
-      <w:r>
-        <w:t xml:space="preserve">, </w:t>
-      </w:r>
-      <w:r>
-        <w:t xml:space="preserve">ähnlich dem Info-Monitor auf der 4. Etage, angezeigt werden. </w:t>
+        <w:t xml:space="preserve"> Der Bildschirm soll nicht einfach nur ein statisches Bild anzeigen, sondern es soll auch einen Ankündigungstext, ähnlich dem Info-Monitor auf der 4. Etage, angezeigt werden. </w:t>
       </w:r>
       <w:r>
         <w:t xml:space="preserve"> Dieser Ankündigungstext soll sich über WLAN jederzeit und schnell ändern lassen. Sowohl der ESP32, als auch der E-Paper Display sollen über eine Batterie betrieben werden und müssen dementsprechend stromsparend betrieben werden. Alle angesprochenen Einzelteile sollen sicher an der Wand vor dem Raum 1.365 befestigt werden</w:t>
@@ -486,13 +485,7 @@
     </w:p>
     <w:p>
       <w:r>
-        <w:t xml:space="preserve">Als Referenz konnten wir den Artikel </w:t>
-      </w:r>
-      <w:r>
-        <w:t>„Ausdauernde Infotafel“</w:t>
-      </w:r>
-      <w:r>
-        <w:t xml:space="preserve"> aus der Zeitschrift c’t im Helft 2/2018 nutzen. Diese</w:t>
+        <w:t>Als Referenz konnten wir den Artikel „Ausdauernde Infotafel“ aus der Zeitschrift c’t im Helft 2/2018 nutzen. Diese</w:t>
       </w:r>
       <w:r>
         <w:t>m lag ein Türschildprogramm bei, welches sich gut auf unser Projekt anwenden lies.</w:t>
@@ -523,14 +516,8 @@
     <w:p>
       <w:pPr>
         <w:pStyle w:val="berschrift3"/>
-        <w:rPr>
-          <w:lang w:val="en-US"/>
-        </w:rPr>
-      </w:pPr>
-      <w:r>
-        <w:rPr>
-          <w:lang w:val="en-US"/>
-        </w:rPr>
+      </w:pPr>
+      <w:r>
         <w:t>ESP32-Microcontroller</w:t>
       </w:r>
     </w:p>
@@ -539,13 +526,7 @@
         <w:t xml:space="preserve">Für unser Projekt </w:t>
       </w:r>
       <w:r>
-        <w:t xml:space="preserve">brauchten wir einen Microcontroller, der Wifi </w:t>
-      </w:r>
-      <w:r>
-        <w:t>Funktionalitäten</w:t>
-      </w:r>
-      <w:r>
-        <w:t xml:space="preserve"> bietet. Außerdem muss er </w:t>
+        <w:t xml:space="preserve">brauchten wir einen Microcontroller, der Wifi Funktionalitäten bietet. Außerdem muss er </w:t>
       </w:r>
       <w:r>
         <w:t>batteriebetrieben</w:t>
@@ -560,19 +541,7 @@
         <w:t xml:space="preserve"> </w:t>
       </w:r>
       <w:r>
-        <w:t xml:space="preserve">Der </w:t>
-      </w:r>
-      <w:r>
-        <w:t xml:space="preserve">ESP32 </w:t>
-      </w:r>
-      <w:r>
-        <w:t>„</w:t>
-      </w:r>
-      <w:r>
-        <w:t>Thing</w:t>
-      </w:r>
-      <w:r>
-        <w:t>“ von d</w:t>
+        <w:t>Der ESP32 „Thing“ von d</w:t>
       </w:r>
       <w:r>
         <w:t xml:space="preserve">er Firma </w:t>
@@ -719,11 +688,6 @@
       </w:r>
     </w:p>
     <w:p>
-      <w:pPr>
-        <w:rPr>
-          <w:lang w:val="en-US"/>
-        </w:rPr>
-      </w:pPr>
       <w:r>
         <w:lastRenderedPageBreak/>
         <w:t xml:space="preserve">Der “7.5inch e-Paper HAT” </w:t>
@@ -986,47 +950,195 @@
         <w:t xml:space="preserve">Die Backlogverwaltung auf diese Art hat sehr gut funktioniert. </w:t>
       </w:r>
       <w:r>
-        <w:t>Da Google Sheets c</w:t>
-      </w:r>
-      <w:r>
-        <w:t>loudbasier</w:t>
-      </w:r>
-      <w:r>
-        <w:t>t ist</w:t>
+        <w:t>Da Google Sheets cloudbasiert ist</w:t>
       </w:r>
       <w:r>
         <w:t xml:space="preserve"> und auf die gleichzeitige Bearbeitung durch mehrere Leute ausgelegt ist, hatten wir nie Probleme mit verlorengegangenen Änderungen und konnten zu jeder Zeit und Ortsunabhängig auf die Backlogs zugreifen. Das Design war übersichtlich genug, damit man </w:t>
       </w:r>
       <w:r>
         <w:t>problemlos überblicken konnte, was noch zu tun war und wie viel schon erledigt wurde.</w:t>
+      </w:r>
+    </w:p>
+    <w:p>
+      <w:pPr>
+        <w:pStyle w:val="berschrift1"/>
+      </w:pPr>
+      <w:r>
+        <w:lastRenderedPageBreak/>
+        <w:t>Entwurfsphase</w:t>
+      </w:r>
+    </w:p>
+    <w:p>
+      <w:pPr>
+        <w:pStyle w:val="berschrift2"/>
+      </w:pPr>
+      <w:r>
+        <w:t>Entwurf des Anzeigebilds</w:t>
+      </w:r>
+    </w:p>
+    <w:p>
+      <w:r>
+        <w:t>Für unseren ersten Entwurf des Anzeigebilds wollten wir uns an dem bereits bestehenden nicht-digitalen Türschild</w:t>
+      </w:r>
+      <w:r>
+        <w:t xml:space="preserve"> orientieren. Da dieses auch nur aus den Farben Schwarz, Weiß und Gelb besteht, war dieses auch ohne weiteres möglich. Mit dem GUI </w:t>
+      </w:r>
+      <w:proofErr w:type="spellStart"/>
+      <w:r>
+        <w:t>prototyping</w:t>
+      </w:r>
+      <w:proofErr w:type="spellEnd"/>
+      <w:r>
+        <w:t xml:space="preserve"> Programm „</w:t>
+      </w:r>
+      <w:proofErr w:type="spellStart"/>
+      <w:r>
+        <w:t>Pencil</w:t>
+      </w:r>
+      <w:proofErr w:type="spellEnd"/>
+      <w:r>
+        <w:t>“ erstellten wir unseren ersten Entwurf.</w:t>
+      </w:r>
+    </w:p>
+    <w:p>
+      <w:r>
+        <w:t xml:space="preserve">Wir wollten das Türschild in drei Bereiche Aufteilen. Etwas Platz am oberen </w:t>
+      </w:r>
+      <w:r>
+        <w:t>E</w:t>
+      </w:r>
+      <w:r>
+        <w:t xml:space="preserve">nde nach dem Vorbild des bestehenden Türschilds, einen Infomonitor in der Mitte und einen Bereich am unteren Ende für den Anwesenheitsstatus und Informationen über den Professor. </w:t>
+      </w:r>
+      <w:r>
+        <w:t>Wie in dem bestehenden Türschild, wollten wir am oberen Ende die Raumnummer durch einen gelben Strich vom Rest des Türschilds getrennt haben</w:t>
+      </w:r>
+      <w:r>
+        <w:t xml:space="preserve">. Anstatt des Fachbereiches wollten wir oberhalb der Linie auch noch den Raumnamen ausgeben um mehr Platz für den Infomonitor zu haben. Am unteren Ende des E-Papers sollen Infos zum Professor </w:t>
+      </w:r>
+      <w:r>
+        <w:t xml:space="preserve">an der linken Seite </w:t>
+      </w:r>
+      <w:r>
+        <w:t>angezeigt</w:t>
+      </w:r>
+      <w:r>
+        <w:t xml:space="preserve"> </w:t>
+      </w:r>
+      <w:r>
+        <w:t xml:space="preserve">werden. Der Name, die </w:t>
+      </w:r>
+      <w:r>
+        <w:t>E-Mail-Adresse</w:t>
+      </w:r>
+      <w:r>
+        <w:t xml:space="preserve"> und die Telefonnummer waren unsere ersten Ideen für Professor-spezifische Informationen</w:t>
+      </w:r>
+      <w:r>
+        <w:t>. Gegenüber den Professor-Informationen soll der aktuelle Anwesenheitsstatus angezeigt werden. Nachdem genug Platz für den oberen und unteren Bereich geplant haben, war der bleibende Bereich für den Infomonitor vorgesehen.</w:t>
+      </w:r>
+    </w:p>
+    <w:p>
+      <w:r>
+        <w:t xml:space="preserve">Für </w:t>
+      </w:r>
+      <w:r>
+        <w:t>unseren Entwurf haben wir die Informationen von Professor Korte eingetragen und ein paar Beispielmeldungen für den Infomonitor angegeben, sowie einen beispielhaften Anwesenheitsstatus.</w:t>
+      </w:r>
+    </w:p>
+    <w:p>
+      <w:pPr>
+        <w:pStyle w:val="berschrift2"/>
+      </w:pPr>
+      <w:r>
+        <w:t>Entwurf des Netzwerks</w:t>
+      </w:r>
+    </w:p>
+    <w:p>
+      <w:r>
+        <w:t xml:space="preserve">In dem Netzwerk was wir uns bei unserem ersten Entwurf vorgestellt haben sollte Orts- und Geräteunabhängig zu jeder Zeit Informationen, wie der Anwesenheitsstatus und Nachrichten für den Infomonitor aktualisiert werden. </w:t>
+      </w:r>
+      <w:r>
+        <w:t>Die aktualisierten sollen so gespeichert werden, dass die PHP-Skripte das aktualisierte Türschild „zeichnen“ können, wenn der ESP32 auf den Server zugreift.</w:t>
+      </w:r>
+    </w:p>
+    <w:p>
+      <w:r>
+        <w:t xml:space="preserve">Da des E-Paper direkt über ein Kabel </w:t>
+      </w:r>
+      <w:r>
+        <w:t xml:space="preserve">mit dem ESP32 verbunden ist, war unsere Erste Hürde die Frage, wie wir des ESP32 mit dem PHP-Server verbinden </w:t>
+      </w:r>
+      <w:r>
+        <w:t>Das Programm der c’t hat die Netzwerkfunktionalitäten über die „Basecamp“-Library gelöst.</w:t>
+      </w:r>
+      <w:r>
+        <w:rPr>
+          <w:color w:val="FF0000"/>
+        </w:rPr>
+        <w:t xml:space="preserve"> Hier noch mal mit Jani klären, wie viel im Bereich c’t Programmerklärung schon geschrieben wurde. </w:t>
+      </w:r>
+    </w:p>
+    <w:p>
+      <w:r>
+        <w:t xml:space="preserve">Da wir nicht über unsere eigene Weboberfläche in der Basecamp Weboberfläche </w:t>
+      </w:r>
+      <w:r>
+        <w:t xml:space="preserve">Werte ändern können. </w:t>
+      </w:r>
+      <w:r>
+        <w:t>Mu</w:t>
+      </w:r>
+      <w:r>
+        <w:t>ssten wir das aktualisieren des Bildes unabhängig von den Basecamp Funktionalitäten designen.</w:t>
+      </w:r>
+      <w:r>
+        <w:t xml:space="preserve"> Da Basecamp auf eine spezifizierte </w:t>
+      </w:r>
+      <w:r>
+        <w:t>.</w:t>
+      </w:r>
+      <w:proofErr w:type="spellStart"/>
+      <w:r>
+        <w:t>php</w:t>
+      </w:r>
+      <w:proofErr w:type="spellEnd"/>
+      <w:r>
+        <w:t xml:space="preserve">-Datei zugreift, müssen wir diesen Pfad statisch belassen, </w:t>
+      </w:r>
+      <w:r>
+        <w:t xml:space="preserve">jedoch </w:t>
+      </w:r>
+      <w:r>
+        <w:t>können</w:t>
+      </w:r>
+      <w:r>
+        <w:t xml:space="preserve"> wir</w:t>
+      </w:r>
+      <w:r>
+        <w:t xml:space="preserve"> ändern, was in der Datei steht.</w:t>
+      </w:r>
+      <w:r>
+        <w:t xml:space="preserve"> Da die Anzeigebilder durch PHP-Skripte „gezeichnet“ werden und diese Skripte wiederrum auf </w:t>
+      </w:r>
+      <w:proofErr w:type="spellStart"/>
+      <w:r>
+        <w:t>csv</w:t>
+      </w:r>
+      <w:proofErr w:type="spellEnd"/>
+      <w:r>
+        <w:t xml:space="preserve">-Dateien zugreife, soll die Weboberfläche die </w:t>
+      </w:r>
+      <w:proofErr w:type="spellStart"/>
+      <w:r>
+        <w:t>csv</w:t>
+      </w:r>
+      <w:proofErr w:type="spellEnd"/>
+      <w:r>
+        <w:t>-Dateien verändern, so dass beim neuen „zeichnen“ die aktualisierten Werte genutzt werden.</w:t>
       </w:r>
       <w:bookmarkStart w:id="0" w:name="_GoBack"/>
       <w:bookmarkEnd w:id="0"/>
-    </w:p>
-    <w:p>
-      <w:pPr>
-        <w:pStyle w:val="berschrift1"/>
-      </w:pPr>
-      <w:r>
-        <w:lastRenderedPageBreak/>
-        <w:t>Entwurfsphase</w:t>
-      </w:r>
-    </w:p>
-    <w:p>
-      <w:pPr>
-        <w:pStyle w:val="berschrift2"/>
-      </w:pPr>
-      <w:r>
-        <w:t>Entwurf des Anzeigebilds</w:t>
-      </w:r>
-    </w:p>
-    <w:p>
-      <w:pPr>
-        <w:pStyle w:val="berschrift2"/>
-      </w:pPr>
-      <w:r>
-        <w:t>Entwurf des Netzwerks</w:t>
-      </w:r>
     </w:p>
     <w:p>
       <w:pPr>
@@ -1792,6 +1904,7 @@
   <w:style w:type="character" w:default="1" w:styleId="Absatz-Standardschriftart">
     <w:name w:val="Default Paragraph Font"/>
     <w:uiPriority w:val="1"/>
+    <w:semiHidden/>
     <w:unhideWhenUsed/>
   </w:style>
   <w:style w:type="table" w:default="1" w:styleId="NormaleTabelle">

</xml_diff>